<commit_message>
We add the second XSL file
</commit_message>
<xml_diff>
--- a/INF_M04_ACT_03.docx
+++ b/INF_M04_ACT_03.docx
@@ -650,23 +650,7 @@
           <w:sz w:val="24"/>
           <w:szCs w:val="24"/>
         </w:rPr>
-        <w:t xml:space="preserve">iclismo, </w:t>
-      </w:r>
-      <w:bookmarkStart w:id="0" w:name="_GoBack"/>
-      <w:r>
-        <w:rPr>
-          <w:sz w:val="24"/>
-          <w:szCs w:val="24"/>
-        </w:rPr>
-        <w:t>Montaña</w:t>
-      </w:r>
-      <w:bookmarkEnd w:id="0"/>
-      <w:r>
-        <w:rPr>
-          <w:sz w:val="24"/>
-          <w:szCs w:val="24"/>
-        </w:rPr>
-        <w:t>, Natación): son 2 elementos diferentes pero siempre aparecen juntos.</w:t>
+        <w:t>iclismo, Montaña, Natación): son 2 elementos diferentes pero siempre aparecen juntos.</w:t>
       </w:r>
     </w:p>
     <w:p>
@@ -1123,12 +1107,14 @@
         <w:spacing w:after="200" w:line="276" w:lineRule="auto"/>
         <w:jc w:val="both"/>
         <w:rPr>
-          <w:sz w:val="24"/>
-          <w:szCs w:val="24"/>
-        </w:rPr>
-      </w:pPr>
-      <w:r>
-        <w:rPr>
+          <w:strike/>
+          <w:sz w:val="24"/>
+          <w:szCs w:val="24"/>
+        </w:rPr>
+      </w:pPr>
+      <w:r>
+        <w:rPr>
+          <w:strike/>
           <w:sz w:val="24"/>
           <w:szCs w:val="24"/>
         </w:rPr>
@@ -1136,6 +1122,7 @@
       </w:r>
       <w:r>
         <w:rPr>
+          <w:strike/>
           <w:sz w:val="24"/>
           <w:szCs w:val="24"/>
         </w:rPr>
@@ -1143,6 +1130,7 @@
       </w:r>
       <w:r>
         <w:rPr>
+          <w:strike/>
           <w:sz w:val="24"/>
           <w:szCs w:val="24"/>
         </w:rPr>
@@ -1150,6 +1138,7 @@
       </w:r>
       <w:r>
         <w:rPr>
+          <w:strike/>
           <w:sz w:val="24"/>
           <w:szCs w:val="24"/>
         </w:rPr>
@@ -1157,6 +1146,7 @@
       </w:r>
       <w:r>
         <w:rPr>
+          <w:strike/>
           <w:sz w:val="24"/>
           <w:szCs w:val="24"/>
         </w:rPr>
@@ -1164,6 +1154,7 @@
       </w:r>
       <w:r>
         <w:rPr>
+          <w:strike/>
           <w:sz w:val="24"/>
           <w:szCs w:val="24"/>
         </w:rPr>
@@ -1268,12 +1259,14 @@
         <w:spacing w:after="200" w:line="276" w:lineRule="auto"/>
         <w:jc w:val="both"/>
         <w:rPr>
-          <w:sz w:val="24"/>
-          <w:szCs w:val="24"/>
-        </w:rPr>
-      </w:pPr>
-      <w:r>
-        <w:rPr>
+          <w:strike/>
+          <w:sz w:val="24"/>
+          <w:szCs w:val="24"/>
+        </w:rPr>
+      </w:pPr>
+      <w:r>
+        <w:rPr>
+          <w:strike/>
           <w:sz w:val="24"/>
           <w:szCs w:val="24"/>
         </w:rPr>
@@ -1281,6 +1274,7 @@
       </w:r>
       <w:r>
         <w:rPr>
+          <w:strike/>
           <w:sz w:val="24"/>
           <w:szCs w:val="24"/>
         </w:rPr>
@@ -1288,6 +1282,7 @@
       </w:r>
       <w:r>
         <w:rPr>
+          <w:strike/>
           <w:sz w:val="24"/>
           <w:szCs w:val="24"/>
         </w:rPr>
@@ -1295,48 +1290,31 @@
       </w:r>
       <w:r>
         <w:rPr>
-          <w:sz w:val="24"/>
-          <w:szCs w:val="24"/>
-        </w:rPr>
-        <w:t>2</w:t>
-      </w:r>
-      <w:r>
-        <w:rPr>
-          <w:sz w:val="24"/>
-          <w:szCs w:val="24"/>
-        </w:rPr>
-        <w:t xml:space="preserve">.xsl” que muestre todos los </w:t>
-      </w:r>
-      <w:r>
-        <w:rPr>
-          <w:sz w:val="24"/>
-          <w:szCs w:val="24"/>
-        </w:rPr>
-        <w:t>artículos</w:t>
-      </w:r>
-      <w:r>
-        <w:rPr>
-          <w:sz w:val="24"/>
-          <w:szCs w:val="24"/>
-        </w:rPr>
-        <w:t xml:space="preserve"> </w:t>
-      </w:r>
-      <w:r>
-        <w:rPr>
-          <w:sz w:val="24"/>
-          <w:szCs w:val="24"/>
-        </w:rPr>
-        <w:t xml:space="preserve">cuyo precio oscile entre </w:t>
-      </w:r>
-      <w:r>
-        <w:rPr>
-          <w:sz w:val="24"/>
-          <w:szCs w:val="24"/>
-        </w:rPr>
-        <w:t xml:space="preserve">0 y </w:t>
-      </w:r>
-      <w:r>
-        <w:rPr>
+          <w:strike/>
+          <w:sz w:val="24"/>
+          <w:szCs w:val="24"/>
+        </w:rPr>
+        <w:t xml:space="preserve">2.xsl” que muestre todos los </w:t>
+      </w:r>
+      <w:r>
+        <w:rPr>
+          <w:strike/>
+          <w:sz w:val="24"/>
+          <w:szCs w:val="24"/>
+        </w:rPr>
+        <w:t xml:space="preserve">artículos </w:t>
+      </w:r>
+      <w:r>
+        <w:rPr>
+          <w:strike/>
+          <w:sz w:val="24"/>
+          <w:szCs w:val="24"/>
+        </w:rPr>
+        <w:t xml:space="preserve">cuyo precio oscile entre 0 y </w:t>
+      </w:r>
+      <w:r>
+        <w:rPr>
+          <w:strike/>
           <w:sz w:val="24"/>
           <w:szCs w:val="24"/>
         </w:rPr>
@@ -1344,6 +1322,7 @@
       </w:r>
       <w:r>
         <w:rPr>
+          <w:strike/>
           <w:sz w:val="24"/>
           <w:szCs w:val="24"/>
         </w:rPr>
@@ -1359,12 +1338,14 @@
         <w:spacing w:after="200" w:line="276" w:lineRule="auto"/>
         <w:jc w:val="both"/>
         <w:rPr>
-          <w:sz w:val="24"/>
-          <w:szCs w:val="24"/>
-        </w:rPr>
-      </w:pPr>
-      <w:r>
-        <w:rPr>
+          <w:strike/>
+          <w:sz w:val="24"/>
+          <w:szCs w:val="24"/>
+        </w:rPr>
+      </w:pPr>
+      <w:r>
+        <w:rPr>
+          <w:strike/>
           <w:sz w:val="24"/>
           <w:szCs w:val="24"/>
         </w:rPr>
@@ -1372,6 +1353,7 @@
       </w:r>
       <w:r>
         <w:rPr>
+          <w:strike/>
           <w:sz w:val="24"/>
           <w:szCs w:val="24"/>
         </w:rPr>
@@ -1379,10 +1361,21 @@
       </w:r>
       <w:r>
         <w:rPr>
-          <w:sz w:val="24"/>
-          <w:szCs w:val="24"/>
-        </w:rPr>
-        <w:t>úsqueda de mayor a menor precio (ten en cuenta que es un valor numérico).</w:t>
+          <w:strike/>
+          <w:sz w:val="24"/>
+          <w:szCs w:val="24"/>
+        </w:rPr>
+        <w:t>úsqueda de mayor a menor pr</w:t>
+      </w:r>
+      <w:bookmarkStart w:id="0" w:name="_GoBack"/>
+      <w:bookmarkEnd w:id="0"/>
+      <w:r>
+        <w:rPr>
+          <w:strike/>
+          <w:sz w:val="24"/>
+          <w:szCs w:val="24"/>
+        </w:rPr>
+        <w:t>ecio (ten en cuenta que es un valor numérico).</w:t>
       </w:r>
     </w:p>
     <w:p>
@@ -1394,12 +1387,14 @@
         <w:spacing w:after="200" w:line="276" w:lineRule="auto"/>
         <w:jc w:val="both"/>
         <w:rPr>
-          <w:sz w:val="24"/>
-          <w:szCs w:val="24"/>
-        </w:rPr>
-      </w:pPr>
-      <w:r>
-        <w:rPr>
+          <w:strike/>
+          <w:sz w:val="24"/>
+          <w:szCs w:val="24"/>
+        </w:rPr>
+      </w:pPr>
+      <w:r>
+        <w:rPr>
+          <w:strike/>
           <w:sz w:val="24"/>
           <w:szCs w:val="24"/>
         </w:rPr>
@@ -1407,6 +1402,7 @@
       </w:r>
       <w:r>
         <w:rPr>
+          <w:strike/>
           <w:sz w:val="24"/>
           <w:szCs w:val="24"/>
         </w:rPr>
@@ -1414,6 +1410,7 @@
       </w:r>
       <w:r>
         <w:rPr>
+          <w:strike/>
           <w:sz w:val="24"/>
           <w:szCs w:val="24"/>
         </w:rPr>
@@ -1421,6 +1418,7 @@
       </w:r>
       <w:r>
         <w:rPr>
+          <w:strike/>
           <w:sz w:val="24"/>
           <w:szCs w:val="24"/>
         </w:rPr>
@@ -1428,6 +1426,7 @@
       </w:r>
       <w:r>
         <w:rPr>
+          <w:strike/>
           <w:sz w:val="24"/>
           <w:szCs w:val="24"/>
         </w:rPr>
@@ -1435,20 +1434,15 @@
       </w:r>
       <w:r>
         <w:rPr>
-          <w:sz w:val="24"/>
-          <w:szCs w:val="24"/>
-        </w:rPr>
-        <w:t xml:space="preserve"> y precio</w:t>
-      </w:r>
-      <w:r>
-        <w:rPr>
-          <w:sz w:val="24"/>
-          <w:szCs w:val="24"/>
-        </w:rPr>
-        <w:t>.</w:t>
-      </w:r>
-      <w:r>
-        <w:rPr>
+          <w:strike/>
+          <w:sz w:val="24"/>
+          <w:szCs w:val="24"/>
+        </w:rPr>
+        <w:t xml:space="preserve"> y precio.</w:t>
+      </w:r>
+      <w:r>
+        <w:rPr>
+          <w:strike/>
           <w:sz w:val="24"/>
           <w:szCs w:val="24"/>
         </w:rPr>
@@ -1464,12 +1458,14 @@
         <w:spacing w:after="200" w:line="276" w:lineRule="auto"/>
         <w:jc w:val="both"/>
         <w:rPr>
-          <w:sz w:val="24"/>
-          <w:szCs w:val="24"/>
-        </w:rPr>
-      </w:pPr>
-      <w:r>
-        <w:rPr>
+          <w:strike/>
+          <w:sz w:val="24"/>
+          <w:szCs w:val="24"/>
+        </w:rPr>
+      </w:pPr>
+      <w:r>
+        <w:rPr>
+          <w:strike/>
           <w:sz w:val="24"/>
           <w:szCs w:val="24"/>
         </w:rPr>
@@ -1477,6 +1473,7 @@
       </w:r>
       <w:r>
         <w:rPr>
+          <w:strike/>
           <w:sz w:val="24"/>
           <w:szCs w:val="24"/>
         </w:rPr>
@@ -1484,6 +1481,7 @@
       </w:r>
       <w:r>
         <w:rPr>
+          <w:strike/>
           <w:sz w:val="24"/>
           <w:szCs w:val="24"/>
         </w:rPr>
@@ -1491,6 +1489,7 @@
       </w:r>
       <w:r>
         <w:rPr>
+          <w:strike/>
           <w:sz w:val="24"/>
           <w:szCs w:val="24"/>
         </w:rPr>
@@ -1498,6 +1497,7 @@
       </w:r>
       <w:r>
         <w:rPr>
+          <w:strike/>
           <w:sz w:val="24"/>
           <w:szCs w:val="24"/>
         </w:rPr>
@@ -1505,6 +1505,7 @@
       </w:r>
       <w:r>
         <w:rPr>
+          <w:strike/>
           <w:sz w:val="24"/>
           <w:szCs w:val="24"/>
         </w:rPr>
@@ -1512,6 +1513,7 @@
       </w:r>
       <w:r>
         <w:rPr>
+          <w:strike/>
           <w:sz w:val="24"/>
           <w:szCs w:val="24"/>
         </w:rPr>
@@ -1519,6 +1521,7 @@
       </w:r>
       <w:r>
         <w:rPr>
+          <w:strike/>
           <w:sz w:val="24"/>
           <w:szCs w:val="24"/>
         </w:rPr>
@@ -1526,6 +1529,7 @@
       </w:r>
       <w:r>
         <w:rPr>
+          <w:strike/>
           <w:sz w:val="24"/>
           <w:szCs w:val="24"/>
         </w:rPr>
@@ -1533,6 +1537,7 @@
       </w:r>
       <w:r>
         <w:rPr>
+          <w:strike/>
           <w:sz w:val="24"/>
           <w:szCs w:val="24"/>
         </w:rPr>
@@ -1540,6 +1545,7 @@
       </w:r>
       <w:r>
         <w:rPr>
+          <w:strike/>
           <w:sz w:val="24"/>
           <w:szCs w:val="24"/>
         </w:rPr>
@@ -1547,6 +1553,7 @@
       </w:r>
       <w:r>
         <w:rPr>
+          <w:strike/>
           <w:sz w:val="24"/>
           <w:szCs w:val="24"/>
         </w:rPr>
@@ -1554,6 +1561,7 @@
       </w:r>
       <w:r>
         <w:rPr>
+          <w:strike/>
           <w:sz w:val="24"/>
           <w:szCs w:val="24"/>
         </w:rPr>
@@ -1561,6 +1569,7 @@
       </w:r>
       <w:r>
         <w:rPr>
+          <w:strike/>
           <w:sz w:val="24"/>
           <w:szCs w:val="24"/>
         </w:rPr>
@@ -1568,6 +1577,7 @@
       </w:r>
       <w:r>
         <w:rPr>
+          <w:strike/>
           <w:sz w:val="24"/>
           <w:szCs w:val="24"/>
         </w:rPr>
@@ -1575,6 +1585,7 @@
       </w:r>
       <w:r>
         <w:rPr>
+          <w:strike/>
           <w:sz w:val="24"/>
           <w:szCs w:val="24"/>
         </w:rPr>
@@ -6960,7 +6971,7 @@
 </file>
 
 <file path=customXml/itemProps1.xml><?xml version="1.0" encoding="utf-8"?>
-<ds:datastoreItem xmlns:ds="http://schemas.openxmlformats.org/officeDocument/2006/customXml" ds:itemID="{C9CDAD4E-1799-4CBF-9D7D-DE238BDEB3DD}">
+<ds:datastoreItem xmlns:ds="http://schemas.openxmlformats.org/officeDocument/2006/customXml" ds:itemID="{D060FC29-6B2E-4626-95AF-AF2B73DB41EA}">
   <ds:schemaRefs>
     <ds:schemaRef ds:uri="http://schemas.openxmlformats.org/officeDocument/2006/bibliography"/>
   </ds:schemaRefs>

</xml_diff>